<commit_message>
Modificado acorde a reunión 09/03/20
</commit_message>
<xml_diff>
--- a/doc/Trabajos Realizados San Martín de Porres 2019 - 2020.docx
+++ b/doc/Trabajos Realizados San Martín de Porres 2019 - 2020.docx
@@ -545,77 +545,7 @@
           <w:sz w:val="20"/>
           <w:szCs w:val="19"/>
         </w:rPr>
-        <w:t xml:space="preserve"> de la</w:t>
-      </w:r>
-      <w:r>
-        <w:rPr>
-          <w:rFonts w:ascii="Arial" w:hAnsi="Arial" w:cs="Arial"/>
-          <w:sz w:val="20"/>
-          <w:szCs w:val="19"/>
-        </w:rPr>
-        <w:t xml:space="preserve"> </w:t>
-      </w:r>
-      <w:r>
-        <w:rPr>
-          <w:rFonts w:ascii="Arial" w:hAnsi="Arial" w:cs="Arial"/>
-          <w:sz w:val="20"/>
-          <w:szCs w:val="19"/>
-        </w:rPr>
-        <w:t>base de datos.</w:t>
-      </w:r>
-      <w:r>
-        <w:rPr>
-          <w:rFonts w:ascii="Arial" w:hAnsi="Arial" w:cs="Arial"/>
-          <w:sz w:val="20"/>
-          <w:szCs w:val="19"/>
-        </w:rPr>
-        <w:t xml:space="preserve"> </w:t>
-      </w:r>
-    </w:p>
-    <w:p>
-      <w:pPr>
-        <w:autoSpaceDE w:val="0"/>
-        <w:autoSpaceDN w:val="0"/>
-        <w:adjustRightInd w:val="0"/>
-        <w:spacing w:after="0" w:line="240" w:lineRule="auto"/>
-        <w:ind w:left="720"/>
-        <w:rPr>
-          <w:rFonts w:ascii="Arial" w:hAnsi="Arial" w:cs="Arial"/>
-          <w:i/>
-          <w:sz w:val="20"/>
-          <w:szCs w:val="19"/>
-        </w:rPr>
-      </w:pPr>
-      <w:bookmarkStart w:id="0" w:name="_GoBack"/>
-      <w:bookmarkEnd w:id="0"/>
-      <w:r>
-        <w:rPr>
-          <w:rFonts w:ascii="Arial" w:hAnsi="Arial" w:cs="Arial"/>
-          <w:i/>
-          <w:sz w:val="20"/>
-          <w:szCs w:val="19"/>
-        </w:rPr>
-        <w:t xml:space="preserve">El instituto debe proporcionar una cuenta en Google Drive para administrar desde ahí los </w:t>
-      </w:r>
-      <w:proofErr w:type="spellStart"/>
-      <w:r>
-        <w:rPr>
-          <w:rFonts w:ascii="Arial" w:hAnsi="Arial" w:cs="Arial"/>
-          <w:i/>
-          <w:sz w:val="20"/>
-          <w:szCs w:val="19"/>
-        </w:rPr>
-        <w:t>backup</w:t>
-      </w:r>
-      <w:proofErr w:type="spellEnd"/>
-      <w:r>
-        <w:rPr>
-          <w:rFonts w:ascii="Arial" w:hAnsi="Arial" w:cs="Arial"/>
-          <w:i/>
-          <w:sz w:val="20"/>
-          <w:szCs w:val="19"/>
-        </w:rPr>
-        <w:t xml:space="preserve">. </w:t>
+        <w:t xml:space="preserve"> de la base de datos. </w:t>
       </w:r>
     </w:p>
     <w:p>
@@ -635,101 +565,47 @@
           <w:szCs w:val="19"/>
         </w:rPr>
       </w:pPr>
-      <w:r>
-        <w:rPr>
-          <w:rFonts w:ascii="Arial" w:hAnsi="Arial" w:cs="Arial"/>
-          <w:sz w:val="20"/>
-          <w:szCs w:val="19"/>
-        </w:rPr>
-        <w:t>Crear un formulario de permiso de examen.</w:t>
-      </w:r>
-      <w:r>
-        <w:rPr>
-          <w:rFonts w:ascii="Arial" w:hAnsi="Arial" w:cs="Arial"/>
-          <w:sz w:val="20"/>
-          <w:szCs w:val="19"/>
-        </w:rPr>
-        <w:t xml:space="preserve"> </w:t>
-      </w:r>
-      <w:r>
-        <w:rPr>
-          <w:rFonts w:ascii="Arial" w:hAnsi="Arial" w:cs="Arial"/>
-          <w:sz w:val="20"/>
-          <w:szCs w:val="19"/>
-        </w:rPr>
-        <w:t>Desde el</w:t>
-      </w:r>
-      <w:r>
-        <w:rPr>
-          <w:rFonts w:ascii="Arial" w:hAnsi="Arial" w:cs="Arial"/>
-          <w:sz w:val="20"/>
-          <w:szCs w:val="19"/>
-        </w:rPr>
-        <w:t xml:space="preserve"> </w:t>
-      </w:r>
-      <w:r>
-        <w:rPr>
-          <w:rFonts w:ascii="Arial" w:hAnsi="Arial" w:cs="Arial"/>
-          <w:sz w:val="20"/>
-          <w:szCs w:val="19"/>
-        </w:rPr>
-        <w:t>sistema el operador debe poder imprimirlo a</w:t>
-      </w:r>
-      <w:r>
-        <w:rPr>
-          <w:rFonts w:ascii="Arial" w:hAnsi="Arial" w:cs="Arial"/>
-          <w:sz w:val="20"/>
-          <w:szCs w:val="19"/>
-        </w:rPr>
-        <w:t xml:space="preserve"> </w:t>
-      </w:r>
-      <w:r>
-        <w:rPr>
-          <w:rFonts w:ascii="Arial" w:hAnsi="Arial" w:cs="Arial"/>
-          <w:sz w:val="20"/>
-          <w:szCs w:val="19"/>
-        </w:rPr>
-        <w:t>cualquier alumno, indicando en una leyenda</w:t>
-      </w:r>
-      <w:r>
-        <w:rPr>
-          <w:rFonts w:ascii="Arial" w:hAnsi="Arial" w:cs="Arial"/>
-          <w:sz w:val="20"/>
-          <w:szCs w:val="19"/>
-        </w:rPr>
-        <w:t xml:space="preserve"> </w:t>
-      </w:r>
-      <w:r>
-        <w:rPr>
-          <w:rFonts w:ascii="Arial" w:hAnsi="Arial" w:cs="Arial"/>
-          <w:sz w:val="20"/>
-          <w:szCs w:val="19"/>
-        </w:rPr>
-        <w:t>impresa que es una excepción.</w:t>
-      </w:r>
-    </w:p>
-    <w:p>
-      <w:pPr>
-        <w:pStyle w:val="Prrafodelista"/>
-        <w:autoSpaceDE w:val="0"/>
-        <w:autoSpaceDN w:val="0"/>
-        <w:adjustRightInd w:val="0"/>
-        <w:spacing w:after="0" w:line="240" w:lineRule="auto"/>
-        <w:rPr>
-          <w:rFonts w:ascii="Arial" w:hAnsi="Arial" w:cs="Arial"/>
-          <w:i/>
-          <w:sz w:val="20"/>
-          <w:szCs w:val="19"/>
-        </w:rPr>
-      </w:pPr>
-      <w:r>
-        <w:rPr>
-          <w:rFonts w:ascii="Arial" w:hAnsi="Arial" w:cs="Arial"/>
-          <w:i/>
-          <w:sz w:val="20"/>
-          <w:szCs w:val="19"/>
-        </w:rPr>
-        <w:t>Falta instalar.</w:t>
+      <w:bookmarkStart w:id="0" w:name="_GoBack"/>
+      <w:bookmarkEnd w:id="0"/>
+      <w:r>
+        <w:rPr>
+          <w:rFonts w:ascii="Arial" w:hAnsi="Arial" w:cs="Arial"/>
+          <w:sz w:val="20"/>
+          <w:szCs w:val="19"/>
+        </w:rPr>
+        <w:t>Crear un formulario de permiso de examen. Desde el sistema</w:t>
+      </w:r>
+      <w:r>
+        <w:rPr>
+          <w:rFonts w:ascii="Arial" w:hAnsi="Arial" w:cs="Arial"/>
+          <w:sz w:val="20"/>
+          <w:szCs w:val="19"/>
+        </w:rPr>
+        <w:t xml:space="preserve">, </w:t>
+      </w:r>
+      <w:r>
+        <w:rPr>
+          <w:rFonts w:ascii="Arial" w:hAnsi="Arial" w:cs="Arial"/>
+          <w:sz w:val="20"/>
+          <w:szCs w:val="19"/>
+        </w:rPr>
+        <w:t>imprimir a cualquier alumno, indicando en una leyenda impresa que es una excepción</w:t>
+      </w:r>
+      <w:r>
+        <w:rPr>
+          <w:rFonts w:ascii="Arial" w:hAnsi="Arial" w:cs="Arial"/>
+          <w:sz w:val="20"/>
+          <w:szCs w:val="19"/>
+        </w:rPr>
+        <w:t>, en caso que el alumno registre deuda</w:t>
+      </w:r>
+      <w:r>
+        <w:rPr>
+          <w:rFonts w:ascii="Arial" w:hAnsi="Arial" w:cs="Arial"/>
+          <w:sz w:val="20"/>
+          <w:szCs w:val="19"/>
+        </w:rPr>
+        <w:t>.</w:t>
       </w:r>
     </w:p>
     <w:p>
@@ -745,44 +621,6 @@
         <w:spacing w:after="0" w:line="240" w:lineRule="auto"/>
         <w:rPr>
           <w:rFonts w:ascii="Arial" w:hAnsi="Arial" w:cs="Arial"/>
-          <w:sz w:val="20"/>
-          <w:szCs w:val="19"/>
-        </w:rPr>
-      </w:pPr>
-      <w:r>
-        <w:rPr>
-          <w:rFonts w:ascii="Arial" w:hAnsi="Arial" w:cs="Arial"/>
-          <w:sz w:val="20"/>
-          <w:szCs w:val="19"/>
-        </w:rPr>
-        <w:t>Enviar automáticamente un email de notificación de deuda a los alumnos el día siguiente al</w:t>
-      </w:r>
-      <w:r>
-        <w:rPr>
-          <w:rFonts w:ascii="Arial" w:hAnsi="Arial" w:cs="Arial"/>
-          <w:sz w:val="20"/>
-          <w:szCs w:val="19"/>
-        </w:rPr>
-        <w:t xml:space="preserve"> </w:t>
-      </w:r>
-      <w:r>
-        <w:rPr>
-          <w:rFonts w:ascii="Arial" w:hAnsi="Arial" w:cs="Arial"/>
-          <w:sz w:val="20"/>
-          <w:szCs w:val="19"/>
-        </w:rPr>
-        <w:t>vencimiento de cada cuota y a fin de mes, informando cantidad de cuotas adeudadas e importe.</w:t>
-      </w:r>
-    </w:p>
-    <w:p>
-      <w:pPr>
-        <w:pStyle w:val="Prrafodelista"/>
-        <w:autoSpaceDE w:val="0"/>
-        <w:autoSpaceDN w:val="0"/>
-        <w:adjustRightInd w:val="0"/>
-        <w:spacing w:after="0" w:line="240" w:lineRule="auto"/>
-        <w:rPr>
-          <w:rFonts w:ascii="Arial" w:hAnsi="Arial" w:cs="Arial"/>
           <w:i/>
           <w:sz w:val="20"/>
           <w:szCs w:val="19"/>
@@ -791,11 +629,10 @@
       <w:r>
         <w:rPr>
           <w:rFonts w:ascii="Arial" w:hAnsi="Arial" w:cs="Arial"/>
-          <w:i/>
-          <w:sz w:val="20"/>
-          <w:szCs w:val="19"/>
-        </w:rPr>
-        <w:t>Falta instalar.</w:t>
+          <w:sz w:val="20"/>
+          <w:szCs w:val="19"/>
+        </w:rPr>
+        <w:t>Enviar automáticamente un email de notificación de deuda a los alumnos el día siguiente al vencimiento de cada cuota y a fin de mes, informando cantidad de cuotas adeudadas e importe.</w:t>
       </w:r>
     </w:p>
     <w:p>
@@ -851,25 +688,27 @@
     <w:p>
       <w:pPr>
         <w:pStyle w:val="Prrafodelista"/>
-        <w:autoSpaceDE w:val="0"/>
-        <w:autoSpaceDN w:val="0"/>
-        <w:adjustRightInd w:val="0"/>
-        <w:spacing w:after="0" w:line="240" w:lineRule="auto"/>
-        <w:rPr>
-          <w:rFonts w:ascii="Arial" w:hAnsi="Arial" w:cs="Arial"/>
-          <w:i/>
-          <w:sz w:val="20"/>
-          <w:szCs w:val="19"/>
-        </w:rPr>
-      </w:pPr>
-      <w:r>
-        <w:rPr>
-          <w:rFonts w:ascii="Arial" w:hAnsi="Arial" w:cs="Arial"/>
-          <w:i/>
-          <w:sz w:val="20"/>
-          <w:szCs w:val="19"/>
-        </w:rPr>
-        <w:t>Se encuentra instalado, no avanza implementación.</w:t>
+        <w:numPr>
+          <w:ilvl w:val="0"/>
+          <w:numId w:val="1"/>
+        </w:numPr>
+        <w:autoSpaceDE w:val="0"/>
+        <w:autoSpaceDN w:val="0"/>
+        <w:adjustRightInd w:val="0"/>
+        <w:spacing w:after="0" w:line="240" w:lineRule="auto"/>
+        <w:rPr>
+          <w:rFonts w:ascii="Arial" w:hAnsi="Arial" w:cs="Arial"/>
+          <w:sz w:val="20"/>
+          <w:szCs w:val="19"/>
+        </w:rPr>
+      </w:pPr>
+      <w:r>
+        <w:rPr>
+          <w:rFonts w:ascii="Arial" w:hAnsi="Arial" w:cs="Arial"/>
+          <w:sz w:val="20"/>
+          <w:szCs w:val="19"/>
+        </w:rPr>
+        <w:t>Informes de cobros realizados durante el 2019 y 2020.</w:t>
       </w:r>
     </w:p>
     <w:p>
@@ -895,7 +734,262 @@
           <w:sz w:val="20"/>
           <w:szCs w:val="19"/>
         </w:rPr>
-        <w:t>Informes de cobros realizados durante el 2019 y 2020.</w:t>
+        <w:t xml:space="preserve">Crear un actualizador del sistema o </w:t>
+      </w:r>
+      <w:proofErr w:type="spellStart"/>
+      <w:r>
+        <w:rPr>
+          <w:rFonts w:ascii="Arial" w:hAnsi="Arial" w:cs="Arial"/>
+          <w:b/>
+          <w:bCs/>
+          <w:sz w:val="20"/>
+          <w:szCs w:val="19"/>
+        </w:rPr>
+        <w:t>updater</w:t>
+      </w:r>
+      <w:proofErr w:type="spellEnd"/>
+      <w:r>
+        <w:rPr>
+          <w:rFonts w:ascii="Arial" w:hAnsi="Arial" w:cs="Arial"/>
+          <w:sz w:val="20"/>
+          <w:szCs w:val="19"/>
+        </w:rPr>
+        <w:t>.</w:t>
+      </w:r>
+    </w:p>
+    <w:p>
+      <w:pPr>
+        <w:pStyle w:val="Prrafodelista"/>
+        <w:numPr>
+          <w:ilvl w:val="0"/>
+          <w:numId w:val="1"/>
+        </w:numPr>
+        <w:autoSpaceDE w:val="0"/>
+        <w:autoSpaceDN w:val="0"/>
+        <w:adjustRightInd w:val="0"/>
+        <w:spacing w:after="0" w:line="240" w:lineRule="auto"/>
+        <w:rPr>
+          <w:rFonts w:ascii="Arial" w:hAnsi="Arial" w:cs="Arial"/>
+          <w:sz w:val="20"/>
+          <w:szCs w:val="19"/>
+        </w:rPr>
+      </w:pPr>
+      <w:r>
+        <w:rPr>
+          <w:rFonts w:ascii="Arial" w:hAnsi="Arial" w:cs="Arial"/>
+          <w:sz w:val="20"/>
+          <w:szCs w:val="19"/>
+        </w:rPr>
+        <w:t xml:space="preserve">Crear un formulario de </w:t>
+      </w:r>
+      <w:r>
+        <w:rPr>
+          <w:rFonts w:ascii="Arial" w:hAnsi="Arial" w:cs="Arial"/>
+          <w:bCs/>
+          <w:sz w:val="20"/>
+          <w:szCs w:val="19"/>
+        </w:rPr>
+        <w:t xml:space="preserve">permiso de examen. </w:t>
+      </w:r>
+      <w:r>
+        <w:rPr>
+          <w:rFonts w:ascii="Arial" w:hAnsi="Arial" w:cs="Arial"/>
+          <w:sz w:val="20"/>
+          <w:szCs w:val="19"/>
+        </w:rPr>
+        <w:t>Desde la Web Consultas, el alumno lo debe poder</w:t>
+      </w:r>
+      <w:r>
+        <w:rPr>
+          <w:rFonts w:ascii="Arial" w:hAnsi="Arial" w:cs="Arial"/>
+          <w:sz w:val="20"/>
+          <w:szCs w:val="19"/>
+        </w:rPr>
+        <w:t xml:space="preserve"> </w:t>
+      </w:r>
+      <w:r>
+        <w:rPr>
+          <w:rFonts w:ascii="Arial" w:hAnsi="Arial" w:cs="Arial"/>
+          <w:sz w:val="20"/>
+          <w:szCs w:val="19"/>
+        </w:rPr>
+        <w:t>imprimir solamente si está al día.</w:t>
+      </w:r>
+    </w:p>
+    <w:p>
+      <w:pPr>
+        <w:pStyle w:val="Prrafodelista"/>
+        <w:numPr>
+          <w:ilvl w:val="0"/>
+          <w:numId w:val="1"/>
+        </w:numPr>
+        <w:autoSpaceDE w:val="0"/>
+        <w:autoSpaceDN w:val="0"/>
+        <w:adjustRightInd w:val="0"/>
+        <w:spacing w:after="0" w:line="240" w:lineRule="auto"/>
+        <w:rPr>
+          <w:rFonts w:ascii="Arial" w:hAnsi="Arial" w:cs="Arial"/>
+          <w:sz w:val="20"/>
+          <w:szCs w:val="19"/>
+        </w:rPr>
+      </w:pPr>
+      <w:r>
+        <w:rPr>
+          <w:rFonts w:ascii="Arial" w:hAnsi="Arial" w:cs="Arial"/>
+          <w:sz w:val="20"/>
+          <w:szCs w:val="19"/>
+        </w:rPr>
+        <w:t>Permitir realizar un pago único para un curso</w:t>
+      </w:r>
+      <w:r>
+        <w:rPr>
+          <w:rFonts w:ascii="Arial" w:hAnsi="Arial" w:cs="Arial"/>
+          <w:sz w:val="20"/>
+          <w:szCs w:val="19"/>
+        </w:rPr>
+        <w:t xml:space="preserve"> </w:t>
+      </w:r>
+      <w:r>
+        <w:rPr>
+          <w:rFonts w:ascii="Arial" w:hAnsi="Arial" w:cs="Arial"/>
+          <w:sz w:val="20"/>
+          <w:szCs w:val="19"/>
+        </w:rPr>
+        <w:t>anual, cuyo importe sea el 20% del valor de</w:t>
+      </w:r>
+    </w:p>
+    <w:p>
+      <w:pPr>
+        <w:autoSpaceDE w:val="0"/>
+        <w:autoSpaceDN w:val="0"/>
+        <w:adjustRightInd w:val="0"/>
+        <w:spacing w:after="0" w:line="240" w:lineRule="auto"/>
+        <w:ind w:firstLine="708"/>
+        <w:rPr>
+          <w:rFonts w:ascii="Arial" w:hAnsi="Arial" w:cs="Arial"/>
+          <w:sz w:val="20"/>
+          <w:szCs w:val="19"/>
+        </w:rPr>
+      </w:pPr>
+      <w:proofErr w:type="gramStart"/>
+      <w:r>
+        <w:rPr>
+          <w:rFonts w:ascii="Arial" w:hAnsi="Arial" w:cs="Arial"/>
+          <w:sz w:val="20"/>
+          <w:szCs w:val="19"/>
+        </w:rPr>
+        <w:t>matrícula</w:t>
+      </w:r>
+      <w:proofErr w:type="gramEnd"/>
+      <w:r>
+        <w:rPr>
+          <w:rFonts w:ascii="Arial" w:hAnsi="Arial" w:cs="Arial"/>
+          <w:sz w:val="20"/>
+          <w:szCs w:val="19"/>
+        </w:rPr>
+        <w:t xml:space="preserve"> y la suma de las 9 cuotas</w:t>
+      </w:r>
+      <w:r>
+        <w:rPr>
+          <w:rFonts w:ascii="Arial" w:hAnsi="Arial" w:cs="Arial"/>
+          <w:sz w:val="20"/>
+          <w:szCs w:val="19"/>
+        </w:rPr>
+        <w:t xml:space="preserve"> </w:t>
+      </w:r>
+      <w:r>
+        <w:rPr>
+          <w:rFonts w:ascii="Arial" w:hAnsi="Arial" w:cs="Arial"/>
+          <w:sz w:val="20"/>
+          <w:szCs w:val="19"/>
+        </w:rPr>
+        <w:t>respectivamente.</w:t>
+      </w:r>
+    </w:p>
+    <w:p>
+      <w:pPr>
+        <w:pStyle w:val="Prrafodelista"/>
+        <w:numPr>
+          <w:ilvl w:val="0"/>
+          <w:numId w:val="1"/>
+        </w:numPr>
+        <w:autoSpaceDE w:val="0"/>
+        <w:autoSpaceDN w:val="0"/>
+        <w:adjustRightInd w:val="0"/>
+        <w:spacing w:after="0" w:line="240" w:lineRule="auto"/>
+        <w:rPr>
+          <w:rFonts w:ascii="Arial" w:hAnsi="Arial" w:cs="Arial"/>
+          <w:sz w:val="20"/>
+          <w:szCs w:val="19"/>
+        </w:rPr>
+      </w:pPr>
+      <w:r>
+        <w:rPr>
+          <w:rFonts w:ascii="Arial" w:hAnsi="Arial" w:cs="Arial"/>
+          <w:sz w:val="20"/>
+          <w:szCs w:val="19"/>
+        </w:rPr>
+        <w:t xml:space="preserve">Desarrollar informe </w:t>
+      </w:r>
+      <w:r>
+        <w:rPr>
+          <w:rFonts w:ascii="Arial" w:hAnsi="Arial" w:cs="Arial"/>
+          <w:sz w:val="20"/>
+          <w:szCs w:val="19"/>
+        </w:rPr>
+        <w:t>Económico.</w:t>
+      </w:r>
+    </w:p>
+    <w:p>
+      <w:pPr>
+        <w:pStyle w:val="Prrafodelista"/>
+        <w:numPr>
+          <w:ilvl w:val="0"/>
+          <w:numId w:val="1"/>
+        </w:numPr>
+        <w:autoSpaceDE w:val="0"/>
+        <w:autoSpaceDN w:val="0"/>
+        <w:adjustRightInd w:val="0"/>
+        <w:spacing w:after="0" w:line="240" w:lineRule="auto"/>
+        <w:rPr>
+          <w:rFonts w:ascii="Arial" w:hAnsi="Arial" w:cs="Arial"/>
+          <w:sz w:val="20"/>
+          <w:szCs w:val="19"/>
+        </w:rPr>
+      </w:pPr>
+      <w:r>
+        <w:rPr>
+          <w:rFonts w:ascii="Arial" w:hAnsi="Arial" w:cs="Arial"/>
+          <w:sz w:val="20"/>
+          <w:szCs w:val="19"/>
+        </w:rPr>
+        <w:t>Desarrollar informe Financiero.</w:t>
+      </w:r>
+    </w:p>
+    <w:p>
+      <w:pPr>
+        <w:pStyle w:val="Prrafodelista"/>
+        <w:numPr>
+          <w:ilvl w:val="0"/>
+          <w:numId w:val="1"/>
+        </w:numPr>
+        <w:autoSpaceDE w:val="0"/>
+        <w:autoSpaceDN w:val="0"/>
+        <w:adjustRightInd w:val="0"/>
+        <w:spacing w:after="0" w:line="240" w:lineRule="auto"/>
+        <w:rPr>
+          <w:rFonts w:ascii="Arial" w:hAnsi="Arial" w:cs="Arial"/>
+          <w:sz w:val="20"/>
+          <w:szCs w:val="19"/>
+        </w:rPr>
+      </w:pPr>
+      <w:r>
+        <w:rPr>
+          <w:rFonts w:ascii="Arial" w:hAnsi="Arial" w:cs="Arial"/>
+          <w:sz w:val="20"/>
+          <w:szCs w:val="19"/>
+        </w:rPr>
+        <w:t>Definir tabla de intereses (fecha desde, fecha hasta, interés definido) para utilizar el cálculo del monto de la cuota</w:t>
       </w:r>
     </w:p>
     <w:p>
@@ -907,15 +1001,16 @@
           <w:szCs w:val="24"/>
         </w:rPr>
       </w:pPr>
-      <w:r>
+    </w:p>
+    <w:p>
+      <w:pPr>
         <w:rPr>
           <w:rFonts w:ascii="Arial" w:hAnsi="Arial" w:cs="Arial"/>
           <w:b/>
           <w:sz w:val="24"/>
           <w:szCs w:val="24"/>
         </w:rPr>
-        <w:t>Precio: $4</w:t>
-      </w:r>
+      </w:pPr>
       <w:r>
         <w:rPr>
           <w:rFonts w:ascii="Arial" w:hAnsi="Arial" w:cs="Arial"/>
@@ -923,30 +1018,24 @@
           <w:sz w:val="24"/>
           <w:szCs w:val="24"/>
         </w:rPr>
-        <w:t>0.000.</w:t>
-      </w:r>
-    </w:p>
-    <w:p>
-      <w:pPr>
-        <w:autoSpaceDE w:val="0"/>
-        <w:autoSpaceDN w:val="0"/>
-        <w:adjustRightInd w:val="0"/>
-        <w:spacing w:after="0" w:line="240" w:lineRule="auto"/>
+        <w:t>Precio: $55</w:t>
+      </w:r>
+      <w:r>
         <w:rPr>
           <w:rFonts w:ascii="Arial" w:hAnsi="Arial" w:cs="Arial"/>
           <w:b/>
-          <w:bCs/>
-          <w:sz w:val="27"/>
-          <w:szCs w:val="27"/>
-        </w:rPr>
-      </w:pPr>
+          <w:sz w:val="24"/>
+          <w:szCs w:val="24"/>
+        </w:rPr>
+        <w:t>.000.</w:t>
+      </w:r>
     </w:p>
     <w:p>
       <w:pPr>
         <w:pStyle w:val="Subttulo"/>
       </w:pPr>
       <w:r>
-        <w:t>Pendientes</w:t>
+        <w:t>Prioridades</w:t>
       </w:r>
     </w:p>
     <w:p>
@@ -954,7 +1043,7 @@
         <w:pStyle w:val="Prrafodelista"/>
         <w:numPr>
           <w:ilvl w:val="0"/>
-          <w:numId w:val="3"/>
+          <w:numId w:val="5"/>
         </w:numPr>
         <w:autoSpaceDE w:val="0"/>
         <w:autoSpaceDN w:val="0"/>
@@ -972,20 +1061,8 @@
           <w:sz w:val="20"/>
           <w:szCs w:val="19"/>
         </w:rPr>
-        <w:t xml:space="preserve">Crear un actualizador del sistema o </w:t>
-      </w:r>
-      <w:proofErr w:type="spellStart"/>
-      <w:r>
-        <w:rPr>
-          <w:rFonts w:ascii="Arial" w:hAnsi="Arial" w:cs="Arial"/>
-          <w:b/>
-          <w:bCs/>
-          <w:sz w:val="20"/>
-          <w:szCs w:val="19"/>
-        </w:rPr>
-        <w:t>updater</w:t>
-      </w:r>
-      <w:proofErr w:type="spellEnd"/>
+        <w:t>Web api</w:t>
+      </w:r>
       <w:r>
         <w:rPr>
           <w:rFonts w:ascii="Arial" w:hAnsi="Arial" w:cs="Arial"/>
@@ -993,6 +1070,46 @@
           <w:szCs w:val="19"/>
         </w:rPr>
         <w:t>.</w:t>
+      </w:r>
+      <w:r>
+        <w:rPr>
+          <w:rFonts w:ascii="Arial" w:hAnsi="Arial" w:cs="Arial"/>
+          <w:sz w:val="20"/>
+          <w:szCs w:val="19"/>
+        </w:rPr>
+        <w:t xml:space="preserve"> </w:t>
+      </w:r>
+      <w:r>
+        <w:rPr>
+          <w:rFonts w:ascii="Arial" w:hAnsi="Arial" w:cs="Arial"/>
+          <w:sz w:val="20"/>
+          <w:szCs w:val="19"/>
+        </w:rPr>
+        <w:tab/>
+      </w:r>
+      <w:r>
+        <w:rPr>
+          <w:rFonts w:ascii="Arial" w:hAnsi="Arial" w:cs="Arial"/>
+          <w:sz w:val="20"/>
+          <w:szCs w:val="19"/>
+        </w:rPr>
+        <w:tab/>
+      </w:r>
+      <w:r>
+        <w:rPr>
+          <w:rFonts w:ascii="Arial" w:hAnsi="Arial" w:cs="Arial"/>
+          <w:sz w:val="20"/>
+          <w:szCs w:val="19"/>
+        </w:rPr>
+        <w:tab/>
+      </w:r>
+      <w:r>
+        <w:rPr>
+          <w:rFonts w:ascii="Arial" w:hAnsi="Arial" w:cs="Arial"/>
+          <w:sz w:val="20"/>
+          <w:szCs w:val="19"/>
+        </w:rPr>
+        <w:t>Entrega 20/03/2020</w:t>
       </w:r>
     </w:p>
     <w:p>
@@ -1000,7 +1117,7 @@
         <w:pStyle w:val="Prrafodelista"/>
         <w:numPr>
           <w:ilvl w:val="0"/>
-          <w:numId w:val="3"/>
+          <w:numId w:val="5"/>
         </w:numPr>
         <w:autoSpaceDE w:val="0"/>
         <w:autoSpaceDN w:val="0"/>
@@ -1018,56 +1135,24 @@
           <w:sz w:val="20"/>
           <w:szCs w:val="19"/>
         </w:rPr>
-        <w:t xml:space="preserve">Crear un formulario de </w:t>
-      </w:r>
-      <w:r>
-        <w:rPr>
-          <w:rFonts w:ascii="Arial" w:hAnsi="Arial" w:cs="Arial"/>
-          <w:bCs/>
-          <w:sz w:val="20"/>
-          <w:szCs w:val="19"/>
-        </w:rPr>
-        <w:t xml:space="preserve">permiso de examen. </w:t>
-      </w:r>
-      <w:r>
-        <w:rPr>
-          <w:rFonts w:ascii="Arial" w:hAnsi="Arial" w:cs="Arial"/>
-          <w:sz w:val="20"/>
-          <w:szCs w:val="19"/>
-        </w:rPr>
-        <w:t>Desde la Web Consultas, el alumno lo debe poder</w:t>
-      </w:r>
-    </w:p>
-    <w:p>
-      <w:pPr>
-        <w:pStyle w:val="Prrafodelista"/>
-        <w:autoSpaceDE w:val="0"/>
-        <w:autoSpaceDN w:val="0"/>
-        <w:adjustRightInd w:val="0"/>
-        <w:spacing w:after="0" w:line="240" w:lineRule="auto"/>
-        <w:rPr>
-          <w:rFonts w:ascii="Arial" w:hAnsi="Arial" w:cs="Arial"/>
-          <w:sz w:val="20"/>
-          <w:szCs w:val="19"/>
-        </w:rPr>
-      </w:pPr>
-      <w:proofErr w:type="gramStart"/>
-      <w:r>
-        <w:rPr>
-          <w:rFonts w:ascii="Arial" w:hAnsi="Arial" w:cs="Arial"/>
-          <w:sz w:val="20"/>
-          <w:szCs w:val="19"/>
-        </w:rPr>
-        <w:t>imprimir</w:t>
-      </w:r>
-      <w:proofErr w:type="gramEnd"/>
-      <w:r>
-        <w:rPr>
-          <w:rFonts w:ascii="Arial" w:hAnsi="Arial" w:cs="Arial"/>
-          <w:sz w:val="20"/>
-          <w:szCs w:val="19"/>
-        </w:rPr>
-        <w:t xml:space="preserve"> solamente si está al día.</w:t>
+        <w:t xml:space="preserve">Informe económico. </w:t>
+      </w:r>
+      <w:r>
+        <w:rPr>
+          <w:rFonts w:ascii="Arial" w:hAnsi="Arial" w:cs="Arial"/>
+          <w:sz w:val="20"/>
+          <w:szCs w:val="19"/>
+        </w:rPr>
+        <w:tab/>
+      </w:r>
+      <w:r>
+        <w:rPr>
+          <w:rFonts w:ascii="Arial" w:hAnsi="Arial" w:cs="Arial"/>
+          <w:sz w:val="20"/>
+          <w:szCs w:val="19"/>
+        </w:rPr>
+        <w:tab/>
+        <w:t>Entrega 20/03/2020</w:t>
       </w:r>
     </w:p>
     <w:p>
@@ -1075,7 +1160,7 @@
         <w:pStyle w:val="Prrafodelista"/>
         <w:numPr>
           <w:ilvl w:val="0"/>
-          <w:numId w:val="3"/>
+          <w:numId w:val="5"/>
         </w:numPr>
         <w:autoSpaceDE w:val="0"/>
         <w:autoSpaceDN w:val="0"/>
@@ -1093,7 +1178,7 @@
           <w:sz w:val="20"/>
           <w:szCs w:val="19"/>
         </w:rPr>
-        <w:t>Permitir realizar un pago único para un curso</w:t>
+        <w:t>Informe financiero.</w:t>
       </w:r>
       <w:r>
         <w:rPr>
@@ -1109,40 +1194,227 @@
           <w:sz w:val="20"/>
           <w:szCs w:val="19"/>
         </w:rPr>
-        <w:t>anual, cuyo importe sea el 20% del valor de</w:t>
-      </w:r>
-    </w:p>
-    <w:p>
-      <w:pPr>
-        <w:autoSpaceDE w:val="0"/>
-        <w:autoSpaceDN w:val="0"/>
-        <w:adjustRightInd w:val="0"/>
-        <w:spacing w:after="0" w:line="240" w:lineRule="auto"/>
-        <w:ind w:firstLine="708"/>
-        <w:rPr>
-          <w:rFonts w:ascii="Arial" w:hAnsi="Arial" w:cs="Arial"/>
-          <w:bCs/>
-          <w:sz w:val="28"/>
-          <w:szCs w:val="27"/>
-        </w:rPr>
-      </w:pPr>
-      <w:proofErr w:type="gramStart"/>
-      <w:r>
-        <w:rPr>
-          <w:rFonts w:ascii="Arial" w:hAnsi="Arial" w:cs="Arial"/>
-          <w:sz w:val="20"/>
-          <w:szCs w:val="19"/>
-        </w:rPr>
-        <w:t>matrícula</w:t>
-      </w:r>
-      <w:proofErr w:type="gramEnd"/>
-      <w:r>
-        <w:rPr>
-          <w:rFonts w:ascii="Arial" w:hAnsi="Arial" w:cs="Arial"/>
-          <w:sz w:val="20"/>
-          <w:szCs w:val="19"/>
-        </w:rPr>
-        <w:t xml:space="preserve"> y la suma de las 9 cuotas</w:t>
+        <w:tab/>
+      </w:r>
+      <w:r>
+        <w:rPr>
+          <w:rFonts w:ascii="Arial" w:hAnsi="Arial" w:cs="Arial"/>
+          <w:sz w:val="20"/>
+          <w:szCs w:val="19"/>
+        </w:rPr>
+        <w:tab/>
+      </w:r>
+      <w:r>
+        <w:rPr>
+          <w:rFonts w:ascii="Arial" w:hAnsi="Arial" w:cs="Arial"/>
+          <w:sz w:val="20"/>
+          <w:szCs w:val="19"/>
+        </w:rPr>
+        <w:t>Entrega 20/03/2020</w:t>
+      </w:r>
+    </w:p>
+    <w:p>
+      <w:pPr>
+        <w:pStyle w:val="Prrafodelista"/>
+        <w:numPr>
+          <w:ilvl w:val="0"/>
+          <w:numId w:val="5"/>
+        </w:numPr>
+        <w:autoSpaceDE w:val="0"/>
+        <w:autoSpaceDN w:val="0"/>
+        <w:adjustRightInd w:val="0"/>
+        <w:spacing w:after="0" w:line="240" w:lineRule="auto"/>
+        <w:rPr>
+          <w:rFonts w:ascii="Arial" w:hAnsi="Arial" w:cs="Arial"/>
+          <w:sz w:val="20"/>
+          <w:szCs w:val="19"/>
+        </w:rPr>
+      </w:pPr>
+      <w:r>
+        <w:rPr>
+          <w:rFonts w:ascii="Arial" w:hAnsi="Arial" w:cs="Arial"/>
+          <w:sz w:val="20"/>
+          <w:szCs w:val="19"/>
+        </w:rPr>
+        <w:t xml:space="preserve">Permiso de </w:t>
+      </w:r>
+      <w:proofErr w:type="spellStart"/>
+      <w:r>
+        <w:rPr>
+          <w:rFonts w:ascii="Arial" w:hAnsi="Arial" w:cs="Arial"/>
+          <w:sz w:val="20"/>
+          <w:szCs w:val="19"/>
+        </w:rPr>
+        <w:t>exámen</w:t>
+      </w:r>
+      <w:proofErr w:type="spellEnd"/>
+      <w:r>
+        <w:rPr>
+          <w:rFonts w:ascii="Arial" w:hAnsi="Arial" w:cs="Arial"/>
+          <w:sz w:val="20"/>
+          <w:szCs w:val="19"/>
+        </w:rPr>
+        <w:t xml:space="preserve">. </w:t>
+      </w:r>
+      <w:r>
+        <w:rPr>
+          <w:rFonts w:ascii="Arial" w:hAnsi="Arial" w:cs="Arial"/>
+          <w:sz w:val="20"/>
+          <w:szCs w:val="19"/>
+        </w:rPr>
+        <w:tab/>
+      </w:r>
+      <w:r>
+        <w:rPr>
+          <w:rFonts w:ascii="Arial" w:hAnsi="Arial" w:cs="Arial"/>
+          <w:sz w:val="20"/>
+          <w:szCs w:val="19"/>
+        </w:rPr>
+        <w:tab/>
+      </w:r>
+      <w:r>
+        <w:rPr>
+          <w:rFonts w:ascii="Arial" w:hAnsi="Arial" w:cs="Arial"/>
+          <w:sz w:val="20"/>
+          <w:szCs w:val="19"/>
+        </w:rPr>
+        <w:t>Entrega 20/03/2020</w:t>
+      </w:r>
+    </w:p>
+    <w:p>
+      <w:pPr>
+        <w:pStyle w:val="Prrafodelista"/>
+        <w:numPr>
+          <w:ilvl w:val="0"/>
+          <w:numId w:val="5"/>
+        </w:numPr>
+        <w:autoSpaceDE w:val="0"/>
+        <w:autoSpaceDN w:val="0"/>
+        <w:adjustRightInd w:val="0"/>
+        <w:spacing w:after="0" w:line="240" w:lineRule="auto"/>
+        <w:rPr>
+          <w:rFonts w:ascii="Arial" w:hAnsi="Arial" w:cs="Arial"/>
+          <w:sz w:val="20"/>
+          <w:szCs w:val="19"/>
+        </w:rPr>
+      </w:pPr>
+      <w:r>
+        <w:rPr>
+          <w:rFonts w:ascii="Arial" w:hAnsi="Arial" w:cs="Arial"/>
+          <w:sz w:val="20"/>
+          <w:szCs w:val="19"/>
+        </w:rPr>
+        <w:t xml:space="preserve">Tabla de intereses. </w:t>
+      </w:r>
+      <w:r>
+        <w:rPr>
+          <w:rFonts w:ascii="Arial" w:hAnsi="Arial" w:cs="Arial"/>
+          <w:sz w:val="20"/>
+          <w:szCs w:val="19"/>
+        </w:rPr>
+        <w:tab/>
+      </w:r>
+      <w:r>
+        <w:rPr>
+          <w:rFonts w:ascii="Arial" w:hAnsi="Arial" w:cs="Arial"/>
+          <w:sz w:val="20"/>
+          <w:szCs w:val="19"/>
+        </w:rPr>
+        <w:tab/>
+      </w:r>
+      <w:r>
+        <w:rPr>
+          <w:rFonts w:ascii="Arial" w:hAnsi="Arial" w:cs="Arial"/>
+          <w:sz w:val="20"/>
+          <w:szCs w:val="19"/>
+        </w:rPr>
+        <w:t>Entrega 20/03/2020</w:t>
+      </w:r>
+    </w:p>
+    <w:p>
+      <w:pPr>
+        <w:pStyle w:val="Prrafodelista"/>
+        <w:numPr>
+          <w:ilvl w:val="0"/>
+          <w:numId w:val="5"/>
+        </w:numPr>
+        <w:autoSpaceDE w:val="0"/>
+        <w:autoSpaceDN w:val="0"/>
+        <w:adjustRightInd w:val="0"/>
+        <w:spacing w:after="0" w:line="240" w:lineRule="auto"/>
+        <w:rPr>
+          <w:rFonts w:ascii="Arial" w:hAnsi="Arial" w:cs="Arial"/>
+          <w:sz w:val="20"/>
+          <w:szCs w:val="19"/>
+        </w:rPr>
+      </w:pPr>
+      <w:r>
+        <w:rPr>
+          <w:rFonts w:ascii="Arial" w:hAnsi="Arial" w:cs="Arial"/>
+          <w:sz w:val="20"/>
+          <w:szCs w:val="19"/>
+        </w:rPr>
+        <w:t xml:space="preserve">Notificación de deuda. </w:t>
+      </w:r>
+      <w:r>
+        <w:rPr>
+          <w:rFonts w:ascii="Arial" w:hAnsi="Arial" w:cs="Arial"/>
+          <w:sz w:val="20"/>
+          <w:szCs w:val="19"/>
+        </w:rPr>
+        <w:tab/>
+      </w:r>
+      <w:r>
+        <w:rPr>
+          <w:rFonts w:ascii="Arial" w:hAnsi="Arial" w:cs="Arial"/>
+          <w:sz w:val="20"/>
+          <w:szCs w:val="19"/>
+        </w:rPr>
+        <w:tab/>
+      </w:r>
+      <w:r>
+        <w:rPr>
+          <w:rFonts w:ascii="Arial" w:hAnsi="Arial" w:cs="Arial"/>
+          <w:sz w:val="20"/>
+          <w:szCs w:val="19"/>
+        </w:rPr>
+        <w:t>Entrega 20/03/2020</w:t>
+      </w:r>
+    </w:p>
+    <w:p>
+      <w:pPr>
+        <w:pStyle w:val="Prrafodelista"/>
+        <w:numPr>
+          <w:ilvl w:val="0"/>
+          <w:numId w:val="5"/>
+        </w:numPr>
+        <w:autoSpaceDE w:val="0"/>
+        <w:autoSpaceDN w:val="0"/>
+        <w:adjustRightInd w:val="0"/>
+        <w:spacing w:after="0" w:line="240" w:lineRule="auto"/>
+        <w:rPr>
+          <w:rFonts w:ascii="Arial" w:hAnsi="Arial" w:cs="Arial"/>
+          <w:sz w:val="20"/>
+          <w:szCs w:val="19"/>
+        </w:rPr>
+      </w:pPr>
+      <w:proofErr w:type="spellStart"/>
+      <w:r>
+        <w:rPr>
+          <w:rFonts w:ascii="Arial" w:hAnsi="Arial" w:cs="Arial"/>
+          <w:sz w:val="20"/>
+          <w:szCs w:val="19"/>
+        </w:rPr>
+        <w:t>Updater</w:t>
+      </w:r>
+      <w:proofErr w:type="spellEnd"/>
+      <w:r>
+        <w:rPr>
+          <w:rFonts w:ascii="Arial" w:hAnsi="Arial" w:cs="Arial"/>
+          <w:sz w:val="20"/>
+          <w:szCs w:val="19"/>
+        </w:rPr>
+        <w:t>.</w:t>
       </w:r>
       <w:r>
         <w:rPr>
@@ -1158,51 +1430,32 @@
           <w:sz w:val="20"/>
           <w:szCs w:val="19"/>
         </w:rPr>
-        <w:t>respectivamente.</w:t>
-      </w:r>
-    </w:p>
-    <w:p>
-      <w:pPr>
-        <w:rPr>
-          <w:rFonts w:ascii="Arial" w:hAnsi="Arial" w:cs="Arial"/>
-          <w:b/>
-          <w:sz w:val="24"/>
-          <w:szCs w:val="24"/>
-        </w:rPr>
-      </w:pPr>
-      <w:r>
-        <w:rPr>
-          <w:rFonts w:ascii="Arial" w:hAnsi="Arial" w:cs="Arial"/>
-          <w:b/>
-          <w:sz w:val="24"/>
-          <w:szCs w:val="24"/>
-        </w:rPr>
-        <w:t>Precio: $1</w:t>
-      </w:r>
-      <w:r>
-        <w:rPr>
-          <w:rFonts w:ascii="Arial" w:hAnsi="Arial" w:cs="Arial"/>
-          <w:b/>
-          <w:sz w:val="24"/>
-          <w:szCs w:val="24"/>
-        </w:rPr>
-        <w:t>0.000.</w:t>
-      </w:r>
-    </w:p>
-    <w:p>
-      <w:pPr>
-        <w:autoSpaceDE w:val="0"/>
-        <w:autoSpaceDN w:val="0"/>
-        <w:adjustRightInd w:val="0"/>
-        <w:spacing w:after="0" w:line="240" w:lineRule="auto"/>
-        <w:rPr>
-          <w:rFonts w:ascii="Arial" w:hAnsi="Arial" w:cs="Arial"/>
-          <w:b/>
-          <w:bCs/>
-          <w:sz w:val="27"/>
-          <w:szCs w:val="27"/>
-        </w:rPr>
-      </w:pPr>
+        <w:tab/>
+      </w:r>
+      <w:r>
+        <w:rPr>
+          <w:rFonts w:ascii="Arial" w:hAnsi="Arial" w:cs="Arial"/>
+          <w:sz w:val="20"/>
+          <w:szCs w:val="19"/>
+        </w:rPr>
+        <w:tab/>
+      </w:r>
+      <w:r>
+        <w:rPr>
+          <w:rFonts w:ascii="Arial" w:hAnsi="Arial" w:cs="Arial"/>
+          <w:sz w:val="20"/>
+          <w:szCs w:val="19"/>
+        </w:rPr>
+        <w:tab/>
+      </w:r>
+      <w:r>
+        <w:rPr>
+          <w:rFonts w:ascii="Arial" w:hAnsi="Arial" w:cs="Arial"/>
+          <w:sz w:val="20"/>
+          <w:szCs w:val="19"/>
+        </w:rPr>
+        <w:t>Entrega 20/03/2020</w:t>
+      </w:r>
     </w:p>
     <w:p>
       <w:pPr>
@@ -1228,6 +1481,97 @@
 <file path=word/numbering.xml><?xml version="1.0" encoding="utf-8"?>
 <w:numbering xmlns:wpc="http://schemas.microsoft.com/office/word/2010/wordprocessingCanvas" xmlns:mc="http://schemas.openxmlformats.org/markup-compatibility/2006" xmlns:o="urn:schemas-microsoft-com:office:office" xmlns:r="http://schemas.openxmlformats.org/officeDocument/2006/relationships" xmlns:m="http://schemas.openxmlformats.org/officeDocument/2006/math" xmlns:v="urn:schemas-microsoft-com:vml" xmlns:wp14="http://schemas.microsoft.com/office/word/2010/wordprocessingDrawing" xmlns:wp="http://schemas.openxmlformats.org/drawingml/2006/wordprocessingDrawing" xmlns:w10="urn:schemas-microsoft-com:office:word" xmlns:w="http://schemas.openxmlformats.org/wordprocessingml/2006/main" xmlns:w14="http://schemas.microsoft.com/office/word/2010/wordml" xmlns:wpg="http://schemas.microsoft.com/office/word/2010/wordprocessingGroup" xmlns:wpi="http://schemas.microsoft.com/office/word/2010/wordprocessingInk" xmlns:wne="http://schemas.microsoft.com/office/word/2006/wordml" xmlns:wps="http://schemas.microsoft.com/office/word/2010/wordprocessingShape" mc:Ignorable="w14 wp14">
   <w:abstractNum w:abstractNumId="0">
+    <w:nsid w:val="08013213"/>
+    <w:multiLevelType w:val="hybridMultilevel"/>
+    <w:tmpl w:val="D6DC6AE0"/>
+    <w:lvl w:ilvl="0" w:tplc="0C0A0011">
+      <w:start w:val="1"/>
+      <w:numFmt w:val="decimal"/>
+      <w:lvlText w:val="%1)"/>
+      <w:lvlJc w:val="left"/>
+      <w:pPr>
+        <w:ind w:left="720" w:hanging="360"/>
+      </w:pPr>
+      <w:rPr>
+        <w:rFonts w:hint="default"/>
+        <w:b w:val="0"/>
+        <w:sz w:val="20"/>
+      </w:rPr>
+    </w:lvl>
+    <w:lvl w:ilvl="1" w:tplc="0C0A0019" w:tentative="1">
+      <w:start w:val="1"/>
+      <w:numFmt w:val="lowerLetter"/>
+      <w:lvlText w:val="%2."/>
+      <w:lvlJc w:val="left"/>
+      <w:pPr>
+        <w:ind w:left="1440" w:hanging="360"/>
+      </w:pPr>
+    </w:lvl>
+    <w:lvl w:ilvl="2" w:tplc="0C0A001B" w:tentative="1">
+      <w:start w:val="1"/>
+      <w:numFmt w:val="lowerRoman"/>
+      <w:lvlText w:val="%3."/>
+      <w:lvlJc w:val="right"/>
+      <w:pPr>
+        <w:ind w:left="2160" w:hanging="180"/>
+      </w:pPr>
+    </w:lvl>
+    <w:lvl w:ilvl="3" w:tplc="0C0A000F" w:tentative="1">
+      <w:start w:val="1"/>
+      <w:numFmt w:val="decimal"/>
+      <w:lvlText w:val="%4."/>
+      <w:lvlJc w:val="left"/>
+      <w:pPr>
+        <w:ind w:left="2880" w:hanging="360"/>
+      </w:pPr>
+    </w:lvl>
+    <w:lvl w:ilvl="4" w:tplc="0C0A0019" w:tentative="1">
+      <w:start w:val="1"/>
+      <w:numFmt w:val="lowerLetter"/>
+      <w:lvlText w:val="%5."/>
+      <w:lvlJc w:val="left"/>
+      <w:pPr>
+        <w:ind w:left="3600" w:hanging="360"/>
+      </w:pPr>
+    </w:lvl>
+    <w:lvl w:ilvl="5" w:tplc="0C0A001B" w:tentative="1">
+      <w:start w:val="1"/>
+      <w:numFmt w:val="lowerRoman"/>
+      <w:lvlText w:val="%6."/>
+      <w:lvlJc w:val="right"/>
+      <w:pPr>
+        <w:ind w:left="4320" w:hanging="180"/>
+      </w:pPr>
+    </w:lvl>
+    <w:lvl w:ilvl="6" w:tplc="0C0A000F" w:tentative="1">
+      <w:start w:val="1"/>
+      <w:numFmt w:val="decimal"/>
+      <w:lvlText w:val="%7."/>
+      <w:lvlJc w:val="left"/>
+      <w:pPr>
+        <w:ind w:left="5040" w:hanging="360"/>
+      </w:pPr>
+    </w:lvl>
+    <w:lvl w:ilvl="7" w:tplc="0C0A0019" w:tentative="1">
+      <w:start w:val="1"/>
+      <w:numFmt w:val="lowerLetter"/>
+      <w:lvlText w:val="%8."/>
+      <w:lvlJc w:val="left"/>
+      <w:pPr>
+        <w:ind w:left="5760" w:hanging="360"/>
+      </w:pPr>
+    </w:lvl>
+    <w:lvl w:ilvl="8" w:tplc="0C0A001B" w:tentative="1">
+      <w:start w:val="1"/>
+      <w:numFmt w:val="lowerRoman"/>
+      <w:lvlText w:val="%9."/>
+      <w:lvlJc w:val="right"/>
+      <w:pPr>
+        <w:ind w:left="6480" w:hanging="180"/>
+      </w:pPr>
+    </w:lvl>
+  </w:abstractNum>
+  <w:abstractNum w:abstractNumId="1">
     <w:nsid w:val="240C1E8C"/>
     <w:multiLevelType w:val="hybridMultilevel"/>
     <w:tmpl w:val="35D23E60"/>
@@ -1316,7 +1660,7 @@
       </w:pPr>
     </w:lvl>
   </w:abstractNum>
-  <w:abstractNum w:abstractNumId="1">
+  <w:abstractNum w:abstractNumId="2">
     <w:nsid w:val="46AF7404"/>
     <w:multiLevelType w:val="hybridMultilevel"/>
     <w:tmpl w:val="35D23E60"/>
@@ -1405,7 +1749,7 @@
       </w:pPr>
     </w:lvl>
   </w:abstractNum>
-  <w:abstractNum w:abstractNumId="2">
+  <w:abstractNum w:abstractNumId="3">
     <w:nsid w:val="6BAF7493"/>
     <w:multiLevelType w:val="hybridMultilevel"/>
     <w:tmpl w:val="79CAB2C6"/>
@@ -1494,7 +1838,7 @@
       </w:pPr>
     </w:lvl>
   </w:abstractNum>
-  <w:abstractNum w:abstractNumId="3">
+  <w:abstractNum w:abstractNumId="4">
     <w:nsid w:val="77CB0725"/>
     <w:multiLevelType w:val="hybridMultilevel"/>
     <w:tmpl w:val="78EEE3E6"/>
@@ -1581,16 +1925,19 @@
     </w:lvl>
   </w:abstractNum>
   <w:num w:numId="1">
+    <w:abstractNumId w:val="4"/>
+  </w:num>
+  <w:num w:numId="2">
     <w:abstractNumId w:val="3"/>
   </w:num>
-  <w:num w:numId="2">
+  <w:num w:numId="3">
+    <w:abstractNumId w:val="1"/>
+  </w:num>
+  <w:num w:numId="4">
     <w:abstractNumId w:val="2"/>
   </w:num>
-  <w:num w:numId="3">
+  <w:num w:numId="5">
     <w:abstractNumId w:val="0"/>
-  </w:num>
-  <w:num w:numId="4">
-    <w:abstractNumId w:val="1"/>
   </w:num>
 </w:numbering>
 </file>
@@ -2519,7 +2866,7 @@
 </file>
 
 <file path=customXml/itemProps1.xml><?xml version="1.0" encoding="utf-8"?>
-<ds:datastoreItem xmlns:ds="http://schemas.openxmlformats.org/officeDocument/2006/customXml" ds:itemID="{14B43AE9-8220-450A-AC57-58DEBADD215A}">
+<ds:datastoreItem xmlns:ds="http://schemas.openxmlformats.org/officeDocument/2006/customXml" ds:itemID="{41156044-D2C5-4E9B-9824-C2E07B7E00C5}">
   <ds:schemaRefs>
     <ds:schemaRef ds:uri="http://schemas.openxmlformats.org/officeDocument/2006/bibliography"/>
   </ds:schemaRefs>

</xml_diff>

<commit_message>
Se comenta estado de pendientes
</commit_message>
<xml_diff>
--- a/doc/Trabajos Realizados San Martín de Porres 2019 - 2020.docx
+++ b/doc/Trabajos Realizados San Martín de Porres 2019 - 2020.docx
@@ -565,8 +565,6 @@
           <w:szCs w:val="19"/>
         </w:rPr>
       </w:pPr>
-      <w:bookmarkStart w:id="0" w:name="_GoBack"/>
-      <w:bookmarkEnd w:id="0"/>
       <w:r>
         <w:rPr>
           <w:rFonts w:ascii="Arial" w:hAnsi="Arial" w:cs="Arial"/>
@@ -1001,16 +999,15 @@
           <w:szCs w:val="24"/>
         </w:rPr>
       </w:pPr>
-    </w:p>
-    <w:p>
-      <w:pPr>
+      <w:r>
         <w:rPr>
           <w:rFonts w:ascii="Arial" w:hAnsi="Arial" w:cs="Arial"/>
           <w:b/>
           <w:sz w:val="24"/>
           <w:szCs w:val="24"/>
         </w:rPr>
-      </w:pPr>
+        <w:t>Precio: $55</w:t>
+      </w:r>
       <w:r>
         <w:rPr>
           <w:rFonts w:ascii="Arial" w:hAnsi="Arial" w:cs="Arial"/>
@@ -1018,15 +1015,6 @@
           <w:sz w:val="24"/>
           <w:szCs w:val="24"/>
         </w:rPr>
-        <w:t>Precio: $55</w:t>
-      </w:r>
-      <w:r>
-        <w:rPr>
-          <w:rFonts w:ascii="Arial" w:hAnsi="Arial" w:cs="Arial"/>
-          <w:b/>
-          <w:sz w:val="24"/>
-          <w:szCs w:val="24"/>
-        </w:rPr>
         <w:t>.000.</w:t>
       </w:r>
     </w:p>
@@ -1069,15 +1057,7 @@
           <w:sz w:val="20"/>
           <w:szCs w:val="19"/>
         </w:rPr>
-        <w:t>.</w:t>
-      </w:r>
-      <w:r>
-        <w:rPr>
-          <w:rFonts w:ascii="Arial" w:hAnsi="Arial" w:cs="Arial"/>
-          <w:sz w:val="20"/>
-          <w:szCs w:val="19"/>
-        </w:rPr>
-        <w:t xml:space="preserve"> </w:t>
+        <w:t xml:space="preserve">. </w:t>
       </w:r>
       <w:r>
         <w:rPr>
@@ -1102,15 +1082,22 @@
           <w:szCs w:val="19"/>
         </w:rPr>
         <w:tab/>
-      </w:r>
-      <w:r>
-        <w:rPr>
-          <w:rFonts w:ascii="Arial" w:hAnsi="Arial" w:cs="Arial"/>
-          <w:sz w:val="20"/>
-          <w:szCs w:val="19"/>
-        </w:rPr>
         <w:t>Entrega 20/03/2020</w:t>
       </w:r>
+    </w:p>
+    <w:p>
+      <w:pPr>
+        <w:pStyle w:val="Prrafodelista"/>
+        <w:autoSpaceDE w:val="0"/>
+        <w:autoSpaceDN w:val="0"/>
+        <w:adjustRightInd w:val="0"/>
+        <w:spacing w:after="0" w:line="240" w:lineRule="auto"/>
+        <w:rPr>
+          <w:rFonts w:ascii="Arial" w:hAnsi="Arial" w:cs="Arial"/>
+          <w:sz w:val="20"/>
+          <w:szCs w:val="19"/>
+        </w:rPr>
+      </w:pPr>
     </w:p>
     <w:p>
       <w:pPr>
@@ -1134,8 +1121,17 @@
           <w:rFonts w:ascii="Arial" w:hAnsi="Arial" w:cs="Arial"/>
           <w:sz w:val="20"/>
           <w:szCs w:val="19"/>
-        </w:rPr>
-        <w:t xml:space="preserve">Informe económico. </w:t>
+          <w:highlight w:val="green"/>
+        </w:rPr>
+        <w:t>Informe económico.</w:t>
+      </w:r>
+      <w:r>
+        <w:rPr>
+          <w:rFonts w:ascii="Arial" w:hAnsi="Arial" w:cs="Arial"/>
+          <w:sz w:val="20"/>
+          <w:szCs w:val="19"/>
+        </w:rPr>
+        <w:t xml:space="preserve"> </w:t>
       </w:r>
       <w:r>
         <w:rPr>
@@ -1159,6 +1155,47 @@
       <w:pPr>
         <w:pStyle w:val="Prrafodelista"/>
         <w:numPr>
+          <w:ilvl w:val="1"/>
+          <w:numId w:val="5"/>
+        </w:numPr>
+        <w:autoSpaceDE w:val="0"/>
+        <w:autoSpaceDN w:val="0"/>
+        <w:adjustRightInd w:val="0"/>
+        <w:spacing w:after="0" w:line="240" w:lineRule="auto"/>
+        <w:rPr>
+          <w:rFonts w:ascii="Arial" w:hAnsi="Arial" w:cs="Arial"/>
+          <w:sz w:val="20"/>
+          <w:szCs w:val="19"/>
+        </w:rPr>
+      </w:pPr>
+      <w:r>
+        <w:rPr>
+          <w:rFonts w:ascii="Arial" w:hAnsi="Arial" w:cs="Arial"/>
+          <w:sz w:val="20"/>
+          <w:szCs w:val="19"/>
+        </w:rPr>
+        <w:t>Hecho. Falta instalar en SMP</w:t>
+      </w:r>
+    </w:p>
+    <w:p>
+      <w:pPr>
+        <w:pStyle w:val="Prrafodelista"/>
+        <w:autoSpaceDE w:val="0"/>
+        <w:autoSpaceDN w:val="0"/>
+        <w:adjustRightInd w:val="0"/>
+        <w:spacing w:after="0" w:line="240" w:lineRule="auto"/>
+        <w:ind w:left="1440"/>
+        <w:rPr>
+          <w:rFonts w:ascii="Arial" w:hAnsi="Arial" w:cs="Arial"/>
+          <w:sz w:val="20"/>
+          <w:szCs w:val="19"/>
+        </w:rPr>
+      </w:pPr>
+    </w:p>
+    <w:p>
+      <w:pPr>
+        <w:pStyle w:val="Prrafodelista"/>
+        <w:numPr>
           <w:ilvl w:val="0"/>
           <w:numId w:val="5"/>
         </w:numPr>
@@ -1177,6 +1214,7 @@
           <w:rFonts w:ascii="Arial" w:hAnsi="Arial" w:cs="Arial"/>
           <w:sz w:val="20"/>
           <w:szCs w:val="19"/>
+          <w:highlight w:val="green"/>
         </w:rPr>
         <w:t>Informe financiero.</w:t>
       </w:r>
@@ -1203,15 +1241,49 @@
           <w:szCs w:val="19"/>
         </w:rPr>
         <w:tab/>
-      </w:r>
-      <w:r>
-        <w:rPr>
-          <w:rFonts w:ascii="Arial" w:hAnsi="Arial" w:cs="Arial"/>
-          <w:sz w:val="20"/>
-          <w:szCs w:val="19"/>
-        </w:rPr>
         <w:t>Entrega 20/03/2020</w:t>
       </w:r>
+    </w:p>
+    <w:p>
+      <w:pPr>
+        <w:pStyle w:val="Prrafodelista"/>
+        <w:numPr>
+          <w:ilvl w:val="1"/>
+          <w:numId w:val="5"/>
+        </w:numPr>
+        <w:autoSpaceDE w:val="0"/>
+        <w:autoSpaceDN w:val="0"/>
+        <w:adjustRightInd w:val="0"/>
+        <w:spacing w:after="0" w:line="240" w:lineRule="auto"/>
+        <w:rPr>
+          <w:rFonts w:ascii="Arial" w:hAnsi="Arial" w:cs="Arial"/>
+          <w:sz w:val="20"/>
+          <w:szCs w:val="19"/>
+        </w:rPr>
+      </w:pPr>
+      <w:r>
+        <w:rPr>
+          <w:rFonts w:ascii="Arial" w:hAnsi="Arial" w:cs="Arial"/>
+          <w:sz w:val="20"/>
+          <w:szCs w:val="19"/>
+        </w:rPr>
+        <w:t>Hecho. Falta instalar en SMP</w:t>
+      </w:r>
+    </w:p>
+    <w:p>
+      <w:pPr>
+        <w:pStyle w:val="Prrafodelista"/>
+        <w:autoSpaceDE w:val="0"/>
+        <w:autoSpaceDN w:val="0"/>
+        <w:adjustRightInd w:val="0"/>
+        <w:spacing w:after="0" w:line="240" w:lineRule="auto"/>
+        <w:ind w:left="1440"/>
+        <w:rPr>
+          <w:rFonts w:ascii="Arial" w:hAnsi="Arial" w:cs="Arial"/>
+          <w:sz w:val="20"/>
+          <w:szCs w:val="19"/>
+        </w:rPr>
+      </w:pPr>
     </w:p>
     <w:p>
       <w:pPr>
@@ -1235,6 +1307,7 @@
           <w:rFonts w:ascii="Arial" w:hAnsi="Arial" w:cs="Arial"/>
           <w:sz w:val="20"/>
           <w:szCs w:val="19"/>
+          <w:highlight w:val="yellow"/>
         </w:rPr>
         <w:t xml:space="preserve">Permiso de </w:t>
       </w:r>
@@ -1244,6 +1317,7 @@
           <w:rFonts w:ascii="Arial" w:hAnsi="Arial" w:cs="Arial"/>
           <w:sz w:val="20"/>
           <w:szCs w:val="19"/>
+          <w:highlight w:val="yellow"/>
         </w:rPr>
         <w:t>exámen</w:t>
       </w:r>
@@ -1253,8 +1327,17 @@
           <w:rFonts w:ascii="Arial" w:hAnsi="Arial" w:cs="Arial"/>
           <w:sz w:val="20"/>
           <w:szCs w:val="19"/>
-        </w:rPr>
-        <w:t xml:space="preserve">. </w:t>
+          <w:highlight w:val="yellow"/>
+        </w:rPr>
+        <w:t>.</w:t>
+      </w:r>
+      <w:r>
+        <w:rPr>
+          <w:rFonts w:ascii="Arial" w:hAnsi="Arial" w:cs="Arial"/>
+          <w:sz w:val="20"/>
+          <w:szCs w:val="19"/>
+        </w:rPr>
+        <w:t xml:space="preserve"> </w:t>
       </w:r>
       <w:r>
         <w:rPr>
@@ -1271,15 +1354,75 @@
           <w:szCs w:val="19"/>
         </w:rPr>
         <w:tab/>
-      </w:r>
-      <w:r>
-        <w:rPr>
-          <w:rFonts w:ascii="Arial" w:hAnsi="Arial" w:cs="Arial"/>
-          <w:sz w:val="20"/>
-          <w:szCs w:val="19"/>
-        </w:rPr>
         <w:t>Entrega 20/03/2020</w:t>
       </w:r>
+    </w:p>
+    <w:p>
+      <w:pPr>
+        <w:pStyle w:val="Prrafodelista"/>
+        <w:numPr>
+          <w:ilvl w:val="1"/>
+          <w:numId w:val="5"/>
+        </w:numPr>
+        <w:autoSpaceDE w:val="0"/>
+        <w:autoSpaceDN w:val="0"/>
+        <w:adjustRightInd w:val="0"/>
+        <w:spacing w:after="0" w:line="240" w:lineRule="auto"/>
+        <w:rPr>
+          <w:rFonts w:ascii="Arial" w:hAnsi="Arial" w:cs="Arial"/>
+          <w:sz w:val="20"/>
+          <w:szCs w:val="19"/>
+        </w:rPr>
+      </w:pPr>
+      <w:r>
+        <w:rPr>
+          <w:rFonts w:ascii="Arial" w:hAnsi="Arial" w:cs="Arial"/>
+          <w:sz w:val="20"/>
+          <w:szCs w:val="19"/>
+        </w:rPr>
+        <w:t>Hecho. Falta instalar en SMP</w:t>
+      </w:r>
+    </w:p>
+    <w:p>
+      <w:pPr>
+        <w:pStyle w:val="Prrafodelista"/>
+        <w:numPr>
+          <w:ilvl w:val="1"/>
+          <w:numId w:val="5"/>
+        </w:numPr>
+        <w:autoSpaceDE w:val="0"/>
+        <w:autoSpaceDN w:val="0"/>
+        <w:adjustRightInd w:val="0"/>
+        <w:spacing w:after="0" w:line="240" w:lineRule="auto"/>
+        <w:rPr>
+          <w:rFonts w:ascii="Arial" w:hAnsi="Arial" w:cs="Arial"/>
+          <w:sz w:val="20"/>
+          <w:szCs w:val="19"/>
+        </w:rPr>
+      </w:pPr>
+      <w:r>
+        <w:rPr>
+          <w:rFonts w:ascii="Arial" w:hAnsi="Arial" w:cs="Arial"/>
+          <w:sz w:val="20"/>
+          <w:szCs w:val="19"/>
+        </w:rPr>
+        <w:t>WEB: Falta hacer</w:t>
+      </w:r>
+    </w:p>
+    <w:p>
+      <w:pPr>
+        <w:pStyle w:val="Prrafodelista"/>
+        <w:autoSpaceDE w:val="0"/>
+        <w:autoSpaceDN w:val="0"/>
+        <w:adjustRightInd w:val="0"/>
+        <w:spacing w:after="0" w:line="240" w:lineRule="auto"/>
+        <w:ind w:left="1440"/>
+        <w:rPr>
+          <w:rFonts w:ascii="Arial" w:hAnsi="Arial" w:cs="Arial"/>
+          <w:sz w:val="20"/>
+          <w:szCs w:val="19"/>
+        </w:rPr>
+      </w:pPr>
     </w:p>
     <w:p>
       <w:pPr>
@@ -1321,15 +1464,22 @@
           <w:szCs w:val="19"/>
         </w:rPr>
         <w:tab/>
-      </w:r>
-      <w:r>
-        <w:rPr>
-          <w:rFonts w:ascii="Arial" w:hAnsi="Arial" w:cs="Arial"/>
-          <w:sz w:val="20"/>
-          <w:szCs w:val="19"/>
-        </w:rPr>
         <w:t>Entrega 20/03/2020</w:t>
       </w:r>
+    </w:p>
+    <w:p>
+      <w:pPr>
+        <w:pStyle w:val="Prrafodelista"/>
+        <w:autoSpaceDE w:val="0"/>
+        <w:autoSpaceDN w:val="0"/>
+        <w:adjustRightInd w:val="0"/>
+        <w:spacing w:after="0" w:line="240" w:lineRule="auto"/>
+        <w:rPr>
+          <w:rFonts w:ascii="Arial" w:hAnsi="Arial" w:cs="Arial"/>
+          <w:sz w:val="20"/>
+          <w:szCs w:val="19"/>
+        </w:rPr>
+      </w:pPr>
     </w:p>
     <w:p>
       <w:pPr>
@@ -1348,13 +1498,24 @@
           <w:szCs w:val="19"/>
         </w:rPr>
       </w:pPr>
-      <w:r>
-        <w:rPr>
-          <w:rFonts w:ascii="Arial" w:hAnsi="Arial" w:cs="Arial"/>
-          <w:sz w:val="20"/>
-          <w:szCs w:val="19"/>
-        </w:rPr>
-        <w:t xml:space="preserve">Notificación de deuda. </w:t>
+      <w:bookmarkStart w:id="0" w:name="_GoBack"/>
+      <w:bookmarkEnd w:id="0"/>
+      <w:r>
+        <w:rPr>
+          <w:rFonts w:ascii="Arial" w:hAnsi="Arial" w:cs="Arial"/>
+          <w:sz w:val="20"/>
+          <w:szCs w:val="19"/>
+          <w:highlight w:val="green"/>
+        </w:rPr>
+        <w:t>Notificación de deuda.</w:t>
+      </w:r>
+      <w:r>
+        <w:rPr>
+          <w:rFonts w:ascii="Arial" w:hAnsi="Arial" w:cs="Arial"/>
+          <w:sz w:val="20"/>
+          <w:szCs w:val="19"/>
+        </w:rPr>
+        <w:t xml:space="preserve"> </w:t>
       </w:r>
       <w:r>
         <w:rPr>
@@ -1371,14 +1532,33 @@
           <w:szCs w:val="19"/>
         </w:rPr>
         <w:tab/>
-      </w:r>
-      <w:r>
-        <w:rPr>
-          <w:rFonts w:ascii="Arial" w:hAnsi="Arial" w:cs="Arial"/>
-          <w:sz w:val="20"/>
-          <w:szCs w:val="19"/>
-        </w:rPr>
         <w:t>Entrega 20/03/2020</w:t>
+      </w:r>
+    </w:p>
+    <w:p>
+      <w:pPr>
+        <w:pStyle w:val="Prrafodelista"/>
+        <w:numPr>
+          <w:ilvl w:val="1"/>
+          <w:numId w:val="5"/>
+        </w:numPr>
+        <w:autoSpaceDE w:val="0"/>
+        <w:autoSpaceDN w:val="0"/>
+        <w:adjustRightInd w:val="0"/>
+        <w:spacing w:after="0" w:line="240" w:lineRule="auto"/>
+        <w:rPr>
+          <w:rFonts w:ascii="Arial" w:hAnsi="Arial" w:cs="Arial"/>
+          <w:sz w:val="20"/>
+          <w:szCs w:val="19"/>
+        </w:rPr>
+      </w:pPr>
+      <w:r>
+        <w:rPr>
+          <w:rFonts w:ascii="Arial" w:hAnsi="Arial" w:cs="Arial"/>
+          <w:sz w:val="20"/>
+          <w:szCs w:val="19"/>
+        </w:rPr>
+        <w:t>Falta instalar</w:t>
       </w:r>
     </w:p>
     <w:p>
@@ -1405,6 +1585,7 @@
           <w:sz w:val="20"/>
           <w:szCs w:val="19"/>
         </w:rPr>
+        <w:lastRenderedPageBreak/>
         <w:t>Updater</w:t>
       </w:r>
       <w:proofErr w:type="spellEnd"/>
@@ -1414,15 +1595,7 @@
           <w:sz w:val="20"/>
           <w:szCs w:val="19"/>
         </w:rPr>
-        <w:t>.</w:t>
-      </w:r>
-      <w:r>
-        <w:rPr>
-          <w:rFonts w:ascii="Arial" w:hAnsi="Arial" w:cs="Arial"/>
-          <w:sz w:val="20"/>
-          <w:szCs w:val="19"/>
-        </w:rPr>
-        <w:t xml:space="preserve"> </w:t>
+        <w:t xml:space="preserve">. </w:t>
       </w:r>
       <w:r>
         <w:rPr>
@@ -1447,13 +1620,6 @@
           <w:szCs w:val="19"/>
         </w:rPr>
         <w:tab/>
-      </w:r>
-      <w:r>
-        <w:rPr>
-          <w:rFonts w:ascii="Arial" w:hAnsi="Arial" w:cs="Arial"/>
-          <w:sz w:val="20"/>
-          <w:szCs w:val="19"/>
-        </w:rPr>
         <w:t>Entrega 20/03/2020</w:t>
       </w:r>
     </w:p>
@@ -1498,7 +1664,7 @@
         <w:sz w:val="20"/>
       </w:rPr>
     </w:lvl>
-    <w:lvl w:ilvl="1" w:tplc="0C0A0019" w:tentative="1">
+    <w:lvl w:ilvl="1" w:tplc="0C0A0019">
       <w:start w:val="1"/>
       <w:numFmt w:val="lowerLetter"/>
       <w:lvlText w:val="%2."/>
@@ -2866,7 +3032,7 @@
 </file>
 
 <file path=customXml/itemProps1.xml><?xml version="1.0" encoding="utf-8"?>
-<ds:datastoreItem xmlns:ds="http://schemas.openxmlformats.org/officeDocument/2006/customXml" ds:itemID="{41156044-D2C5-4E9B-9824-C2E07B7E00C5}">
+<ds:datastoreItem xmlns:ds="http://schemas.openxmlformats.org/officeDocument/2006/customXml" ds:itemID="{DDD58B82-1DFA-4D54-BDAC-F6FE8048A2DF}">
   <ds:schemaRefs>
     <ds:schemaRef ds:uri="http://schemas.openxmlformats.org/officeDocument/2006/bibliography"/>
   </ds:schemaRefs>

</xml_diff>